<commit_message>
update tables in all .Rmd files
</commit_message>
<xml_diff>
--- a/manuscript/Chapter2-appendix1.docx
+++ b/manuscript/Chapter2-appendix1.docx
@@ -114,7 +114,7 @@
         <w:ind w:left="60" w:right="60" w:firstLine="0" w:firstLineChars="0"/>
       </w:pPr>
       <w:r>
-        <w:t xml:space="preserve">Fixed effects table on the mean part of the model</w:t>
+        <w:t xml:space="preserve">Table S1. Fixed effects table on the mean part of the DHMLM comparing random groups of players with different matches played to the group presented in the main text.</w:t>
       </w:r>
     </w:p>
     <w:tbl xmlns:w="http://schemas.openxmlformats.org/wordprocessingml/2006/main" xmlns:r="http://schemas.openxmlformats.org/officeDocument/2006/relationships" xmlns:w14="http://schemas.microsoft.com/office/word/2010/wordml" xmlns:wp="http://schemas.openxmlformats.org/drawingml/2006/wordprocessingDrawing" xmlns:a="http://schemas.openxmlformats.org/drawingml/2006/main" xmlns:pic="http://schemas.openxmlformats.org/drawingml/2006/picture">
@@ -2236,7 +2236,7 @@
                 <w:szCs w:val="20"/>
                 <w:color w:val="000000"/>
               </w:rPr>
-              <w:t xml:space="preserve">3.06</w:t>
+              <w:t xml:space="preserve">3.07</w:t>
             </w:r>
           </w:p>
         </w:tc>
@@ -2969,7 +2969,7 @@
                 <w:szCs w:val="20"/>
                 <w:color w:val="000000"/>
               </w:rPr>
-              <w:t xml:space="preserve">3.12</w:t>
+              <w:t xml:space="preserve">3.11</w:t>
             </w:r>
           </w:p>
         </w:tc>
@@ -3152,7 +3152,7 @@
                 <w:szCs w:val="20"/>
                 <w:color w:val="000000"/>
               </w:rPr>
-              <w:t xml:space="preserve">0.14</w:t>
+              <w:t xml:space="preserve">0.13</w:t>
             </w:r>
           </w:p>
         </w:tc>
@@ -4348,7 +4348,7 @@
                 <w:szCs w:val="24"/>
                 <w:color w:val="000000"/>
               </w:rPr>
-              <w:t xml:space="preserve">Group 1: &lt;50 matches, Group 2: between 50 and 99 matches, Group 3: between 100 and 299 matches, Group 4: &gt; 299</w:t>
+              <w:t xml:space="preserve">Group 1: &lt;50 matches, Group 2: between 50 and 99 matches, Group 3: between 100 and 299 matches, Group 4: &gt; 299 (i.e. group in the main text)</w:t>
             </w:r>
           </w:p>
         </w:tc>
@@ -4374,7 +4374,7 @@
         <w:ind w:left="60" w:right="60" w:firstLine="0" w:firstLineChars="0"/>
       </w:pPr>
       <w:r>
-        <w:t xml:space="preserve">Fixed effects table on the dispersion part of the model</w:t>
+        <w:t xml:space="preserve">Fixed effects table on the dispersion part of the DHMLM comparing random groups of players with different matches played to the group presented in the main text.</w:t>
       </w:r>
     </w:p>
     <w:tbl xmlns:w="http://schemas.openxmlformats.org/wordprocessingml/2006/main" xmlns:r="http://schemas.openxmlformats.org/officeDocument/2006/relationships" xmlns:w14="http://schemas.microsoft.com/office/word/2010/wordml" xmlns:wp="http://schemas.openxmlformats.org/drawingml/2006/wordprocessingDrawing" xmlns:a="http://schemas.openxmlformats.org/drawingml/2006/main" xmlns:pic="http://schemas.openxmlformats.org/drawingml/2006/picture">
@@ -5194,7 +5194,7 @@
                 <w:szCs w:val="20"/>
                 <w:color w:val="000000"/>
               </w:rPr>
-              <w:t xml:space="preserve">-1.25</w:t>
+              <w:t xml:space="preserve">-1.26</w:t>
             </w:r>
           </w:p>
         </w:tc>
@@ -7306,7 +7306,7 @@
                 <w:szCs w:val="24"/>
                 <w:color w:val="000000"/>
               </w:rPr>
-              <w:t xml:space="preserve">Group 1: &lt;50 matches, Group 2: between 50 and 99 matches, Group 3: between 100 and 299 matches, Group 4: &gt; 299</w:t>
+              <w:t xml:space="preserve">Group 1: &lt;50 matches, Group 2: between 50 and 99 matches, Group 3: between 100 and 299 matches, Group 4: &gt; 299 (i.e. group in the main text)</w:t>
             </w:r>
           </w:p>
         </w:tc>

</xml_diff>

<commit_message>
update appendices 1 and 3
</commit_message>
<xml_diff>
--- a/manuscript/Chapter2-appendix1.docx
+++ b/manuscript/Chapter2-appendix1.docx
@@ -4374,7 +4374,7 @@
         <w:ind w:left="60" w:right="60" w:firstLine="0" w:firstLineChars="0"/>
       </w:pPr>
       <w:r>
-        <w:t xml:space="preserve">Fixed effects table on the dispersion part of the DHMLM comparing random groups of players with different matches played to the group presented in the main text.</w:t>
+        <w:t xml:space="preserve">Table S2. Fixed effects table on the dispersion part of the DHMLM comparing random groups of players with different matches played to the group presented in the main text.</w:t>
       </w:r>
     </w:p>
     <w:tbl xmlns:w="http://schemas.openxmlformats.org/wordprocessingml/2006/main" xmlns:r="http://schemas.openxmlformats.org/officeDocument/2006/relationships" xmlns:w14="http://schemas.microsoft.com/office/word/2010/wordml" xmlns:wp="http://schemas.openxmlformats.org/drawingml/2006/wordprocessingDrawing" xmlns:a="http://schemas.openxmlformats.org/drawingml/2006/main" xmlns:pic="http://schemas.openxmlformats.org/drawingml/2006/picture">
@@ -7331,7 +7331,7 @@
               <a:graphicData uri="http://schemas.openxmlformats.org/drawingml/2006/picture">
                 <pic:pic>
                   <pic:nvPicPr>
-                    <pic:cNvPr descr="C:/Users/maxim/Documents/GitHub/Chapter2/outputs/04_outputs_figures/appendix1_figureS1.png" id="22" name="Picture"/>
+                    <pic:cNvPr descr="../outputs/04_outputs_figures/appendix1_figureS1.png" id="22" name="Picture"/>
                     <pic:cNvPicPr>
                       <a:picLocks noChangeArrowheads="1" noChangeAspect="1"/>
                     </pic:cNvPicPr>
@@ -7396,7 +7396,7 @@
               <a:graphicData uri="http://schemas.openxmlformats.org/drawingml/2006/picture">
                 <pic:pic>
                   <pic:nvPicPr>
-                    <pic:cNvPr descr="C:/Users/maxim/Documents/GitHub/Chapter2/outputs/04_outputs_figures/appendix1_figureS2.png" id="25" name="Picture"/>
+                    <pic:cNvPr descr="../outputs/04_outputs_figures/appendix1_figureS2.png" id="25" name="Picture"/>
                     <pic:cNvPicPr>
                       <a:picLocks noChangeArrowheads="1" noChangeAspect="1"/>
                     </pic:cNvPicPr>
@@ -7461,7 +7461,7 @@
               <a:graphicData uri="http://schemas.openxmlformats.org/drawingml/2006/picture">
                 <pic:pic>
                   <pic:nvPicPr>
-                    <pic:cNvPr descr="C:/Users/maxim/Documents/GitHub/Chapter2/outputs/04_outputs_figures/appendix1_figureS3.png" id="28" name="Picture"/>
+                    <pic:cNvPr descr="../outputs/04_outputs_figures/appendix1_figureS3.png" id="28" name="Picture"/>
                     <pic:cNvPicPr>
                       <a:picLocks noChangeArrowheads="1" noChangeAspect="1"/>
                     </pic:cNvPicPr>
@@ -7519,14 +7519,14 @@
       <w:r>
         <w:drawing>
           <wp:inline>
-            <wp:extent cx="5416061" cy="3611727"/>
+            <wp:extent cx="4754880" cy="3804440"/>
             <wp:effectExtent b="0" l="0" r="0" t="0"/>
             <wp:docPr descr="Figure S4. Posterior median differences and 95% credible intervals in the correlations of players when they were advanced vs novice. The difference is displayed on the x axis and the parameter correlations are displayed on the y axis." title="" id="30" name="Picture"/>
             <a:graphic>
               <a:graphicData uri="http://schemas.openxmlformats.org/drawingml/2006/picture">
                 <pic:pic>
                   <pic:nvPicPr>
-                    <pic:cNvPr descr="C:/Users/maxim/Documents/GitHub/Chapter2/outputs/04_outputs_figures/appendix1_figureS4.png" id="31" name="Picture"/>
+                    <pic:cNvPr descr="../outputs/04_outputs_figures/appendix1_figureS4.png" id="31" name="Picture"/>
                     <pic:cNvPicPr>
                       <a:picLocks noChangeArrowheads="1" noChangeAspect="1"/>
                     </pic:cNvPicPr>
@@ -7540,7 +7540,7 @@
                   <pic:spPr bwMode="auto">
                     <a:xfrm>
                       <a:off x="0" y="0"/>
-                      <a:ext cx="5416061" cy="3611727"/>
+                      <a:ext cx="4754880" cy="3804440"/>
                     </a:xfrm>
                     <a:prstGeom prst="rect">
                       <a:avLst/>

</xml_diff>

<commit_message>
update appendix S1 with fig S2
</commit_message>
<xml_diff>
--- a/manuscript/Chapter2-appendix1.docx
+++ b/manuscript/Chapter2-appendix1.docx
@@ -5111,7 +5111,7 @@
               <a:graphicData uri="http://schemas.openxmlformats.org/drawingml/2006/picture">
                 <pic:pic>
                   <pic:nvPicPr>
-                    <pic:cNvPr descr="C:/Users/maxim/Documents/GitHub/Chapter2/outputs/04_outputs_figures/appendix1_figureS1.png" id="22" name="Picture"/>
+                    <pic:cNvPr descr="../outputs/04_outputs_figures/appendix1_figureS1.png" id="22" name="Picture"/>
                     <pic:cNvPicPr>
                       <a:picLocks noChangeArrowheads="1" noChangeAspect="1"/>
                     </pic:cNvPicPr>
@@ -5160,6 +5160,71 @@
       </w:r>
       <w:r>
         <w:t xml:space="preserve">Among individual differences in the development of hunting expertise. The predators’ hunting success (i.e. the probability of capturing the four prey) is on the y axis, and the predators’ cumulative experience (i.e. the number of matches played prior to each observation) is on the x axis. Each fitted curve represents an individual predator. (A) Individuals with a &gt;0.5 change in hunting success with experience (B) Individuals with a &lt;-0.5 change in hunting success with experience. (C) Individuals with a change in hunting success between -0.5 and 0.5</w:t>
+      </w:r>
+    </w:p>
+    <w:p>
+      <w:pPr>
+        <w:pStyle w:val="CaptionedFigure"/>
+      </w:pPr>
+      <w:r>
+        <w:drawing>
+          <wp:inline>
+            <wp:extent cx="5943600" cy="2852928"/>
+            <wp:effectExtent b="0" l="0" r="0" t="0"/>
+            <wp:docPr descr="Figure S2. Correlations between the predators’ mean hunting success and intra individual variance in speed indicating differences in success between specialist and flexible hunters. Individuals with lower IIV are specialist hunters, while individuals with higher IIV are flexible hunters. (A) Correlation when predators were novice (B) Correlation when predators were advanced" title="" id="24" name="Picture"/>
+            <a:graphic>
+              <a:graphicData uri="http://schemas.openxmlformats.org/drawingml/2006/picture">
+                <pic:pic>
+                  <pic:nvPicPr>
+                    <pic:cNvPr descr="../outputs/04_outputs_figures/appendix1_figureS2.png" id="25" name="Picture"/>
+                    <pic:cNvPicPr>
+                      <a:picLocks noChangeArrowheads="1" noChangeAspect="1"/>
+                    </pic:cNvPicPr>
+                  </pic:nvPicPr>
+                  <pic:blipFill>
+                    <a:blip r:embed="rId23"/>
+                    <a:stretch>
+                      <a:fillRect/>
+                    </a:stretch>
+                  </pic:blipFill>
+                  <pic:spPr bwMode="auto">
+                    <a:xfrm>
+                      <a:off x="0" y="0"/>
+                      <a:ext cx="5943600" cy="2852928"/>
+                    </a:xfrm>
+                    <a:prstGeom prst="rect">
+                      <a:avLst/>
+                    </a:prstGeom>
+                    <a:noFill/>
+                    <a:ln w="9525">
+                      <a:noFill/>
+                      <a:headEnd/>
+                      <a:tailEnd/>
+                    </a:ln>
+                  </pic:spPr>
+                </pic:pic>
+              </a:graphicData>
+            </a:graphic>
+          </wp:inline>
+        </w:drawing>
+      </w:r>
+    </w:p>
+    <w:p>
+      <w:pPr>
+        <w:pStyle w:val="ImageCaption"/>
+      </w:pPr>
+      <w:r>
+        <w:rPr>
+          <w:bCs/>
+          <w:b/>
+        </w:rPr>
+        <w:t xml:space="preserve">Figure S2.</w:t>
+      </w:r>
+      <w:r>
+        <w:t xml:space="preserve"> </w:t>
+      </w:r>
+      <w:r>
+        <w:t xml:space="preserve">Correlations between the predators’ mean hunting success and intra individual variance in speed indicating differences in success between specialist and flexible hunters. Individuals with lower IIV are specialist hunters, while individuals with higher IIV are flexible hunters. (A) Correlation when predators were novice (B) Correlation when predators were advanced</w:t>
       </w:r>
     </w:p>
     <w:sectPr>

</xml_diff>

<commit_message>
update appendix1 but will have to do it again
</commit_message>
<xml_diff>
--- a/manuscript/Chapter2-appendix1.docx
+++ b/manuscript/Chapter2-appendix1.docx
@@ -520,7 +520,7 @@
                 <w:szCs w:val="20"/>
                 <w:color w:val="000000"/>
               </w:rPr>
-              <w:t xml:space="preserve"> 3.39 ( 3.26,  3.52)</w:t>
+              <w:t xml:space="preserve"> 3.29 ( 3.16,  3.41)</w:t>
             </w:r>
           </w:p>
         </w:tc>
@@ -564,7 +564,7 @@
                 <w:szCs w:val="20"/>
                 <w:color w:val="000000"/>
               </w:rPr>
-              <w:t xml:space="preserve"> 3.38 ( 3.22,  3.53)</w:t>
+              <w:t xml:space="preserve"> 3.29 ( 3.13,  3.42)</w:t>
             </w:r>
           </w:p>
         </w:tc>
@@ -608,7 +608,7 @@
                 <w:szCs w:val="20"/>
                 <w:color w:val="000000"/>
               </w:rPr>
-              <w:t xml:space="preserve"> 3.40 ( 3.25,  3.54)</w:t>
+              <w:t xml:space="preserve"> 3.28 ( 3.13,  3.43)</w:t>
             </w:r>
           </w:p>
         </w:tc>
@@ -735,7 +735,7 @@
                 <w:szCs w:val="20"/>
                 <w:color w:val="000000"/>
               </w:rPr>
-              <w:t xml:space="preserve">-0.03 (-0.04, -0.02)</w:t>
+              <w:t xml:space="preserve">-0.02 (-0.02, -0.01)</w:t>
             </w:r>
           </w:p>
         </w:tc>
@@ -779,7 +779,7 @@
                 <w:szCs w:val="20"/>
                 <w:color w:val="000000"/>
               </w:rPr>
-              <w:t xml:space="preserve">-0.04 (-0.04, -0.03)</w:t>
+              <w:t xml:space="preserve">-0.02 (-0.03, -0.02)</w:t>
             </w:r>
           </w:p>
         </w:tc>
@@ -823,7 +823,7 @@
                 <w:szCs w:val="20"/>
                 <w:color w:val="000000"/>
               </w:rPr>
-              <w:t xml:space="preserve">-0.05 (-0.05, -0.04)</w:t>
+              <w:t xml:space="preserve">-0.03 (-0.04, -0.03)</w:t>
             </w:r>
           </w:p>
         </w:tc>
@@ -950,7 +950,7 @@
                 <w:szCs w:val="20"/>
                 <w:color w:val="000000"/>
               </w:rPr>
-              <w:t xml:space="preserve"> 0.29 ( 0.27,  0.32)</w:t>
+              <w:t xml:space="preserve"> 0.28 ( 0.26,  0.29)</w:t>
             </w:r>
           </w:p>
         </w:tc>
@@ -994,7 +994,7 @@
                 <w:szCs w:val="20"/>
                 <w:color w:val="000000"/>
               </w:rPr>
-              <w:t xml:space="preserve"> 0.32 ( 0.30,  0.35)</w:t>
+              <w:t xml:space="preserve"> 0.30 ( 0.28,  0.31)</w:t>
             </w:r>
           </w:p>
         </w:tc>
@@ -1038,7 +1038,7 @@
                 <w:szCs w:val="20"/>
                 <w:color w:val="000000"/>
               </w:rPr>
-              <w:t xml:space="preserve"> 0.29 ( 0.27,  0.31)</w:t>
+              <w:t xml:space="preserve"> 0.29 ( 0.27,  0.30)</w:t>
             </w:r>
           </w:p>
         </w:tc>
@@ -1165,7 +1165,7 @@
                 <w:szCs w:val="20"/>
                 <w:color w:val="000000"/>
               </w:rPr>
-              <w:t xml:space="preserve"> 0.99 ( 0.97,  1.00)</w:t>
+              <w:t xml:space="preserve"> 0.99 ( 0.98,  1.01)</w:t>
             </w:r>
           </w:p>
         </w:tc>
@@ -1209,7 +1209,7 @@
                 <w:szCs w:val="20"/>
                 <w:color w:val="000000"/>
               </w:rPr>
-              <w:t xml:space="preserve"> 0.97 ( 0.96,  0.98)</w:t>
+              <w:t xml:space="preserve"> 0.98 ( 0.97,  0.99)</w:t>
             </w:r>
           </w:p>
         </w:tc>
@@ -1253,7 +1253,7 @@
                 <w:szCs w:val="20"/>
                 <w:color w:val="000000"/>
               </w:rPr>
-              <w:t xml:space="preserve"> 0.99 ( 0.97,  1.01)</w:t>
+              <w:t xml:space="preserve"> 1.00 ( 0.98,  1.01)</w:t>
             </w:r>
           </w:p>
         </w:tc>
@@ -1392,7 +1392,7 @@
                 <w:szCs w:val="20"/>
                 <w:color w:val="000000"/>
               </w:rPr>
-              <w:t xml:space="preserve"> 2.95 ( 2.91,  2.99)</w:t>
+              <w:t xml:space="preserve"> 2.34 ( 2.31,  2.37)</w:t>
             </w:r>
           </w:p>
         </w:tc>
@@ -1436,7 +1436,7 @@
                 <w:szCs w:val="20"/>
                 <w:color w:val="000000"/>
               </w:rPr>
-              <w:t xml:space="preserve"> 2.91 ( 2.87,  2.94)</w:t>
+              <w:t xml:space="preserve"> 2.42 ( 2.39,  2.46)</w:t>
             </w:r>
           </w:p>
         </w:tc>
@@ -1480,7 +1480,7 @@
                 <w:szCs w:val="20"/>
                 <w:color w:val="000000"/>
               </w:rPr>
-              <w:t xml:space="preserve"> 2.85 ( 2.81,  2.88)</w:t>
+              <w:t xml:space="preserve"> 2.42 ( 2.39,  2.45)</w:t>
             </w:r>
           </w:p>
         </w:tc>
@@ -1607,7 +1607,7 @@
                 <w:szCs w:val="20"/>
                 <w:color w:val="000000"/>
               </w:rPr>
-              <w:t xml:space="preserve">-0.18 (-0.19, -0.17)</w:t>
+              <w:t xml:space="preserve">-0.11 (-0.12, -0.11)</w:t>
             </w:r>
           </w:p>
         </w:tc>
@@ -1651,7 +1651,7 @@
                 <w:szCs w:val="20"/>
                 <w:color w:val="000000"/>
               </w:rPr>
-              <w:t xml:space="preserve">-0.17 (-0.18, -0.17)</w:t>
+              <w:t xml:space="preserve">-0.11 (-0.12, -0.11)</w:t>
             </w:r>
           </w:p>
         </w:tc>
@@ -1695,7 +1695,7 @@
                 <w:szCs w:val="20"/>
                 <w:color w:val="000000"/>
               </w:rPr>
-              <w:t xml:space="preserve">-0.16 (-0.17, -0.16)</w:t>
+              <w:t xml:space="preserve">-0.11 (-0.12, -0.11)</w:t>
             </w:r>
           </w:p>
         </w:tc>
@@ -1822,7 +1822,7 @@
                 <w:szCs w:val="20"/>
                 <w:color w:val="000000"/>
               </w:rPr>
-              <w:t xml:space="preserve"> 0.20 ( 0.19,  0.21)</w:t>
+              <w:t xml:space="preserve"> 0.29 ( 0.29,  0.29)</w:t>
             </w:r>
           </w:p>
         </w:tc>
@@ -1866,7 +1866,7 @@
                 <w:szCs w:val="20"/>
                 <w:color w:val="000000"/>
               </w:rPr>
-              <w:t xml:space="preserve"> 0.20 ( 0.19,  0.21)</w:t>
+              <w:t xml:space="preserve"> 0.27 ( 0.27,  0.28)</w:t>
             </w:r>
           </w:p>
         </w:tc>
@@ -1910,7 +1910,7 @@
                 <w:szCs w:val="20"/>
                 <w:color w:val="000000"/>
               </w:rPr>
-              <w:t xml:space="preserve"> 0.21 ( 0.20,  0.22)</w:t>
+              <w:t xml:space="preserve"> 0.27 ( 0.27,  0.27)</w:t>
             </w:r>
           </w:p>
         </w:tc>
@@ -2037,7 +2037,7 @@
                 <w:szCs w:val="20"/>
                 <w:color w:val="000000"/>
               </w:rPr>
-              <w:t xml:space="preserve"> 1.12 ( 1.10,  1.13)</w:t>
+              <w:t xml:space="preserve"> 1.07 ( 1.05,  1.08)</w:t>
             </w:r>
           </w:p>
         </w:tc>
@@ -2081,7 +2081,7 @@
                 <w:szCs w:val="20"/>
                 <w:color w:val="000000"/>
               </w:rPr>
-              <w:t xml:space="preserve"> 1.12 ( 1.11,  1.13)</w:t>
+              <w:t xml:space="preserve"> 1.07 ( 1.06,  1.08)</w:t>
             </w:r>
           </w:p>
         </w:tc>
@@ -2125,7 +2125,7 @@
                 <w:szCs w:val="20"/>
                 <w:color w:val="000000"/>
               </w:rPr>
-              <w:t xml:space="preserve"> 1.11 ( 1.09,  1.12)</w:t>
+              <w:t xml:space="preserve"> 1.07 ( 1.05,  1.08)</w:t>
             </w:r>
           </w:p>
         </w:tc>
@@ -2263,7 +2263,7 @@
                 <w:szCs w:val="20"/>
                 <w:color w:val="000000"/>
               </w:rPr>
-              <w:t xml:space="preserve"> 0.02 ( 0.01,  0.02)</w:t>
+              <w:t xml:space="preserve"> 0.49 ( 0.47,  0.52)</w:t>
             </w:r>
           </w:p>
         </w:tc>
@@ -2307,7 +2307,7 @@
                 <w:szCs w:val="20"/>
                 <w:color w:val="000000"/>
               </w:rPr>
-              <w:t xml:space="preserve"> 0.02 ( 0.01,  0.02)</w:t>
+              <w:t xml:space="preserve"> 0.51 ( 0.49,  0.53)</w:t>
             </w:r>
           </w:p>
         </w:tc>
@@ -2351,7 +2351,7 @@
                 <w:szCs w:val="20"/>
                 <w:color w:val="000000"/>
               </w:rPr>
-              <w:t xml:space="preserve"> 0.02 ( 0.02,  0.02)</w:t>
+              <w:t xml:space="preserve"> 0.54 ( 0.52,  0.56)</w:t>
             </w:r>
           </w:p>
         </w:tc>
@@ -2489,7 +2489,7 @@
                 <w:szCs w:val="20"/>
                 <w:color w:val="000000"/>
               </w:rPr>
-              <w:t xml:space="preserve"> 0.54 ( 0.54,  0.54)</w:t>
+              <w:t xml:space="preserve"> 0.65 ( 0.64,  0.65)</w:t>
             </w:r>
           </w:p>
         </w:tc>
@@ -2533,7 +2533,7 @@
                 <w:szCs w:val="20"/>
                 <w:color w:val="000000"/>
               </w:rPr>
-              <w:t xml:space="preserve"> 0.54 ( 0.54,  0.54)</w:t>
+              <w:t xml:space="preserve"> 0.65 ( 0.64,  0.65)</w:t>
             </w:r>
           </w:p>
         </w:tc>
@@ -2577,7 +2577,7 @@
                 <w:szCs w:val="20"/>
                 <w:color w:val="000000"/>
               </w:rPr>
-              <w:t xml:space="preserve"> 0.54 ( 0.54,  0.54)</w:t>
+              <w:t xml:space="preserve"> 0.64 ( 0.64,  0.65)</w:t>
             </w:r>
           </w:p>
         </w:tc>
@@ -3102,7 +3102,7 @@
                 <w:szCs w:val="20"/>
                 <w:color w:val="000000"/>
               </w:rPr>
-              <w:t xml:space="preserve">0.30 (0.22, 0.42)</w:t>
+              <w:t xml:space="preserve">0.30 (0.22, 0.41)</w:t>
             </w:r>
           </w:p>
         </w:tc>
@@ -3146,7 +3146,7 @@
                 <w:szCs w:val="20"/>
                 <w:color w:val="000000"/>
               </w:rPr>
-              <w:t xml:space="preserve">0.36 (0.26, 0.48)</w:t>
+              <w:t xml:space="preserve">0.36 (0.26, 0.49)</w:t>
             </w:r>
           </w:p>
         </w:tc>
@@ -3190,7 +3190,7 @@
                 <w:szCs w:val="20"/>
                 <w:color w:val="000000"/>
               </w:rPr>
-              <w:t xml:space="preserve">0.36 (0.27, 0.50)</w:t>
+              <w:t xml:space="preserve">0.37 (0.27, 0.50)</w:t>
             </w:r>
           </w:p>
         </w:tc>
@@ -3576,7 +3576,7 @@
                 <w:szCs w:val="20"/>
                 <w:color w:val="000000"/>
               </w:rPr>
-              <w:t xml:space="preserve">0.15 (0.14, 0.16)</w:t>
+              <w:t xml:space="preserve">0.15 (0.14, 0.17)</w:t>
             </w:r>
           </w:p>
         </w:tc>
@@ -3791,7 +3791,7 @@
                 <w:szCs w:val="20"/>
                 <w:color w:val="000000"/>
               </w:rPr>
-              <w:t xml:space="preserve">1.52 (1.47, 1.57)</w:t>
+              <w:t xml:space="preserve">1.52 (1.46, 1.57)</w:t>
             </w:r>
           </w:p>
         </w:tc>
@@ -3835,7 +3835,7 @@
                 <w:szCs w:val="20"/>
                 <w:color w:val="000000"/>
               </w:rPr>
-              <w:t xml:space="preserve">1.59 (1.53, 1.66)</w:t>
+              <w:t xml:space="preserve">1.59 (1.53, 1.65)</w:t>
             </w:r>
           </w:p>
         </w:tc>
@@ -4062,7 +4062,7 @@
                 <w:szCs w:val="20"/>
                 <w:color w:val="000000"/>
               </w:rPr>
-              <w:t xml:space="preserve">0.06 (0.04, 0.08)</w:t>
+              <w:t xml:space="preserve">0.06 (0.05, 0.08)</w:t>
             </w:r>
           </w:p>
         </w:tc>
@@ -4492,7 +4492,7 @@
                 <w:szCs w:val="20"/>
                 <w:color w:val="000000"/>
               </w:rPr>
-              <w:t xml:space="preserve">0.10 (0.09, 0.11)</w:t>
+              <w:t xml:space="preserve">0.10 (0.09, 0.10)</w:t>
             </w:r>
           </w:p>
         </w:tc>
@@ -4707,7 +4707,7 @@
                 <w:szCs w:val="20"/>
                 <w:color w:val="000000"/>
               </w:rPr>
-              <w:t xml:space="preserve">1.10 (1.09, 1.12)</w:t>
+              <w:t xml:space="preserve">1.10 (1.08, 1.11)</w:t>
             </w:r>
           </w:p>
         </w:tc>
@@ -4889,7 +4889,7 @@
                 <w:szCs w:val="20"/>
                 <w:color w:val="000000"/>
               </w:rPr>
-              <w:t xml:space="preserve">0.57 (0.53, 0.62)</w:t>
+              <w:t xml:space="preserve">0.58 (0.53, 0.63)</w:t>
             </w:r>
           </w:p>
         </w:tc>
@@ -5106,7 +5106,7 @@
           <wp:inline>
             <wp:extent cx="5943600" cy="1584959"/>
             <wp:effectExtent b="0" l="0" r="0" t="0"/>
-            <wp:docPr descr="Figure S1. Among individual differences in the development of hunting expertise. The predators’ hunting success (i.e. the probability of capturing the four prey) is on the y axis, and the predators’ cumulative experience (i.e. the number of matches played prior to each observation) is on the x axis. Each fitted curve represents an individual predator. (A) Individuals with a &gt;0.5 change in hunting success with experience (B) Individuals with a &lt;-0.5 change in hunting success with experience. (C) Individuals with a change in hunting success between -0.5 and 0.5" title="" id="21" name="Picture"/>
+            <wp:docPr descr="Figure S1. Among individual differences in the development of hunting expertise in the model where we do not account for prey speed and average rank. The predators’ hunting success (i.e. the probability of capturing the four prey) is on the y axis, and the predators’ cumulative experience (i.e. the number of matches played prior to each observation) is on the x axis. Each fitted curve represents an individual predator. (A) Individuals with a &gt;0.5 unit increase in hunting success with experience (B) Individuals with a &lt;-0.5 unit decrease in hunting success with experience. (C) Individuals that maintained a stable hunting success (between -0.5 and 0.5 unit change in hunting success)" title="" id="21" name="Picture"/>
             <a:graphic>
               <a:graphicData uri="http://schemas.openxmlformats.org/drawingml/2006/picture">
                 <pic:pic>
@@ -5159,7 +5159,7 @@
         <w:t xml:space="preserve"> </w:t>
       </w:r>
       <w:r>
-        <w:t xml:space="preserve">Among individual differences in the development of hunting expertise. The predators’ hunting success (i.e. the probability of capturing the four prey) is on the y axis, and the predators’ cumulative experience (i.e. the number of matches played prior to each observation) is on the x axis. Each fitted curve represents an individual predator. (A) Individuals with a &gt;0.5 change in hunting success with experience (B) Individuals with a &lt;-0.5 change in hunting success with experience. (C) Individuals with a change in hunting success between -0.5 and 0.5</w:t>
+        <w:t xml:space="preserve">Among individual differences in the development of hunting expertise in the model where we do not account for prey speed and average rank. The predators’ hunting success (i.e. the probability of capturing the four prey) is on the y axis, and the predators’ cumulative experience (i.e. the number of matches played prior to each observation) is on the x axis. Each fitted curve represents an individual predator. (A) Individuals with a &gt;0.5 unit increase in hunting success with experience (B) Individuals with a &lt;-0.5 unit decrease in hunting success with experience. (C) Individuals that maintained a stable hunting success (between -0.5 and 0.5 unit change in hunting success)</w:t>
       </w:r>
     </w:p>
     <w:p>
@@ -5171,7 +5171,7 @@
           <wp:inline>
             <wp:extent cx="5943600" cy="2852928"/>
             <wp:effectExtent b="0" l="0" r="0" t="0"/>
-            <wp:docPr descr="Figure S2. Correlations between the predators’ mean hunting success and intra individual variance in speed indicating differences in success between specialist and flexible hunters. Individuals with lower IIV are specialist hunters, while individuals with higher IIV are flexible hunters. (A) Correlation when predators were novice (B) Correlation when predators were advanced" title="" id="24" name="Picture"/>
+            <wp:docPr descr="Figure S2. Correlations between the predators’ mean hunting success (y axis) and intra individual variance in speed (x axis) to test for differences in success between specialist and flexible hunters. Individuals with lower IIV are specialist hunters, while individuals with higher IIV are flexible hunters. (A) Correlation when predators were novice (B) Correlation when predators were advanced" title="" id="24" name="Picture"/>
             <a:graphic>
               <a:graphicData uri="http://schemas.openxmlformats.org/drawingml/2006/picture">
                 <pic:pic>
@@ -5224,7 +5224,7 @@
         <w:t xml:space="preserve"> </w:t>
       </w:r>
       <w:r>
-        <w:t xml:space="preserve">Correlations between the predators’ mean hunting success and intra individual variance in speed indicating differences in success between specialist and flexible hunters. Individuals with lower IIV are specialist hunters, while individuals with higher IIV are flexible hunters. (A) Correlation when predators were novice (B) Correlation when predators were advanced</w:t>
+        <w:t xml:space="preserve">Correlations between the predators’ mean hunting success (y axis) and intra individual variance in speed (x axis) to test for differences in success between specialist and flexible hunters. Individuals with lower IIV are specialist hunters, while individuals with higher IIV are flexible hunters. (A) Correlation when predators were novice (B) Correlation when predators were advanced</w:t>
       </w:r>
     </w:p>
     <w:sectPr>

</xml_diff>

<commit_message>
update appendix 1 fig legends
</commit_message>
<xml_diff>
--- a/manuscript/Chapter2-appendix1.docx
+++ b/manuscript/Chapter2-appendix1.docx
@@ -130,7 +130,7 @@
         <w:ind w:left="60" w:right="60" w:firstLine="0" w:firstLineChars="0"/>
       </w:pPr>
       <w:r>
-        <w:t xml:space="preserve">Table S1. Posterior medians and 95% HDP intervals of the fixed effects estimated by the MDHGLM of predator speed, prey speed, and predator hunting success.</w:t>
+        <w:t xml:space="preserve">Table S1. Posterior medians and 95% HPD intervals of the fixed effects estimated by the MDHGLM of predator speed, prey speed, and predator hunting success.</w:t>
       </w:r>
     </w:p>
     <w:tbl xmlns:w="http://schemas.openxmlformats.org/wordprocessingml/2006/main" xmlns:r="http://schemas.openxmlformats.org/officeDocument/2006/relationships" xmlns:w14="http://schemas.microsoft.com/office/word/2010/wordml" xmlns:wp="http://schemas.openxmlformats.org/drawingml/2006/wordprocessingDrawing" xmlns:a="http://schemas.openxmlformats.org/drawingml/2006/main" xmlns:pic="http://schemas.openxmlformats.org/drawingml/2006/picture">
@@ -3008,7 +3008,7 @@
         <w:ind w:left="60" w:right="60" w:firstLine="0" w:firstLineChars="0"/>
       </w:pPr>
       <w:r>
-        <w:t xml:space="preserve">Table S2. Posterior medians and 95% credible intervals of the random effects estimated by the MDHGLM of predator speed, prey speed, and predator hunting success. All the reported values are standard deviations.</w:t>
+        <w:t xml:space="preserve">Table S2. Posterior medians and 95% HPD intervals of the random effect standard deviations estimated by the MDHGLM of predator speed, prey speed, and predator hunting success.</w:t>
       </w:r>
     </w:p>
     <w:tbl xmlns:w="http://schemas.openxmlformats.org/wordprocessingml/2006/main" xmlns:r="http://schemas.openxmlformats.org/officeDocument/2006/relationships" xmlns:w14="http://schemas.microsoft.com/office/word/2010/wordml" xmlns:wp="http://schemas.openxmlformats.org/drawingml/2006/wordprocessingDrawing" xmlns:a="http://schemas.openxmlformats.org/drawingml/2006/main" xmlns:pic="http://schemas.openxmlformats.org/drawingml/2006/picture">
@@ -5300,7 +5300,7 @@
                 <w:szCs w:val="24"/>
                 <w:color w:val="000000"/>
               </w:rPr>
-              <w:t xml:space="preserve">We exponentiated the dispersion parameters (i.e. sigma) which are estimated on a log scale. All the reported values are standard deviations.</w:t>
+              <w:t xml:space="preserve">We exponentiated the dispersion parameters (i.e. sigma) which are estimated on a log scale.</w:t>
             </w:r>
             <w:r xmlns:w="http://schemas.openxmlformats.org/wordprocessingml/2006/main" xmlns:wp="http://schemas.openxmlformats.org/drawingml/2006/wordprocessingDrawing" xmlns:r="http://schemas.openxmlformats.org/officeDocument/2006/relationships" xmlns:w14="http://schemas.microsoft.com/office/word/2010/wordml">
               <w:rPr>
@@ -5376,7 +5376,7 @@
                 <w:szCs w:val="24"/>
                 <w:color w:val="000000"/>
               </w:rPr>
-              <w:t xml:space="preserve">Values on the dispersion (i.e. sigma) for predator speed indicate among individual differences in behavioural specialization. For prey speed, they indicate among individual differences in the variability of prey encounters.</w:t>
+              <w:t xml:space="preserve">The standard deviation values on the dispersion part of the equation (i.e. sigma) for predator speed indicate among individual differences in behavioural specialization. For prey speed, they indicate among individual differences in the variability of prey encounters.</w:t>
             </w:r>
           </w:p>
         </w:tc>
@@ -5396,7 +5396,7 @@
           <wp:inline>
             <wp:extent cx="5943600" cy="1584959"/>
             <wp:effectExtent b="0" l="0" r="0" t="0"/>
-            <wp:docPr descr="Figure S1. Among individual differences in the development of hunting expertise in the model where we do not account for prey speed and average rank. The predators’ hunting success (i.e. the probability of capturing the four prey) is on the y axis, and the predators’ cumulative experience (i.e. the number of matches played prior to each observation) is on the x axis. Each fitted curve represents an individual predator. (A) Individuals with a &gt;0.5 unit increase in hunting success with experience (B) Individuals with a &lt;-0.5 unit decrease in hunting success with experience. (C) Individuals that maintained a stable hunting success (between -0.5 and 0.5 unit change in hunting success)" title="" id="21" name="Picture"/>
+            <wp:docPr descr="Figure S1. Among individual differences in the development of hunting expertise in the model where we do not account for prey speed and average rank. The predators’ hunting success (i.e. the probability of capturing the four prey) is on the y axis, and the predators’ cumulative experience (i.e. the number of matches played prior to each observation) is on the x axis. Each fitted curve represents an individual predator. The individual curves are separated by differences between their first and last predicted value, and displayed as such in three distinct panels. (A) Individuals with a &gt;0.5 unit increase in hunting success with experience (B) Individuals with a &lt;-0.5 unit decrease in hunting success with experience. (C) Individuals that maintained a stable hunting success (between -0.5 and 0.5 unit change in hunting success)" title="" id="21" name="Picture"/>
             <a:graphic>
               <a:graphicData uri="http://schemas.openxmlformats.org/drawingml/2006/picture">
                 <pic:pic>
@@ -5449,7 +5449,7 @@
         <w:t xml:space="preserve"> </w:t>
       </w:r>
       <w:r>
-        <w:t xml:space="preserve">Among individual differences in the development of hunting expertise in the model where we do not account for prey speed and average rank. The predators’ hunting success (i.e. the probability of capturing the four prey) is on the y axis, and the predators’ cumulative experience (i.e. the number of matches played prior to each observation) is on the x axis. Each fitted curve represents an individual predator. (A) Individuals with a &gt;0.5 unit increase in hunting success with experience (B) Individuals with a &lt;-0.5 unit decrease in hunting success with experience. (C) Individuals that maintained a stable hunting success (between -0.5 and 0.5 unit change in hunting success)</w:t>
+        <w:t xml:space="preserve">Among individual differences in the development of hunting expertise in the model where we do not account for prey speed and average rank. The predators’ hunting success (i.e. the probability of capturing the four prey) is on the y axis, and the predators’ cumulative experience (i.e. the number of matches played prior to each observation) is on the x axis. Each fitted curve represents an individual predator. The individual curves are separated by differences between their first and last predicted value, and displayed as such in three distinct panels. (A) Individuals with a &gt;0.5 unit increase in hunting success with experience (B) Individuals with a &lt;-0.5 unit decrease in hunting success with experience. (C) Individuals that maintained a stable hunting success (between -0.5 and 0.5 unit change in hunting success)</w:t>
       </w:r>
     </w:p>
     <w:p>
@@ -5461,7 +5461,7 @@
           <wp:inline>
             <wp:extent cx="5943600" cy="2852928"/>
             <wp:effectExtent b="0" l="0" r="0" t="0"/>
-            <wp:docPr descr="Figure S2. Correlations between the predators’ mean hunting success (y axis) and intra individual variance in speed (x axis) to test for differences in success between specialist and flexible hunters. Individuals with lower IIV are specialist hunters, while individuals with higher IIV are flexible hunters. (A) Correlation when predators were novice (B) Correlation when predators were advanced" title="" id="24" name="Picture"/>
+            <wp:docPr descr="Figure S2. Correlations between the predators’ mean hunting success (y axis) and intra individual variance in speed (x axis) to test for differences in success between individuals along the flexible-specialist hunter continuum. Each point represents the posterior median predicted value of an individual predator along with its 95% HPD interval. Individuals with lower IIV are specialist hunters, while individuals with higher IIV are flexible hunters. (A) Correlation when predators were novice (B) Correlation when predators were advanced" title="" id="24" name="Picture"/>
             <a:graphic>
               <a:graphicData uri="http://schemas.openxmlformats.org/drawingml/2006/picture">
                 <pic:pic>
@@ -5514,7 +5514,7 @@
         <w:t xml:space="preserve"> </w:t>
       </w:r>
       <w:r>
-        <w:t xml:space="preserve">Correlations between the predators’ mean hunting success (y axis) and intra individual variance in speed (x axis) to test for differences in success between specialist and flexible hunters. Individuals with lower IIV are specialist hunters, while individuals with higher IIV are flexible hunters. (A) Correlation when predators were novice (B) Correlation when predators were advanced</w:t>
+        <w:t xml:space="preserve">Correlations between the predators’ mean hunting success (y axis) and intra individual variance in speed (x axis) to test for differences in success between individuals along the flexible-specialist hunter continuum. Each point represents the posterior median predicted value of an individual predator along with its 95% HPD interval. Individuals with lower IIV are specialist hunters, while individuals with higher IIV are flexible hunters. (A) Correlation when predators were novice (B) Correlation when predators were advanced</w:t>
       </w:r>
     </w:p>
     <w:sectPr>

</xml_diff>

<commit_message>
all manuscript files up to date to the most recent versions
</commit_message>
<xml_diff>
--- a/manuscript/Chapter2-appendix1.docx
+++ b/manuscript/Chapter2-appendix1.docx
@@ -7,13 +7,7 @@
         <w:pStyle w:val="Titre"/>
       </w:pPr>
       <w:r>
-        <w:t xml:space="preserve">Hunting</w:t>
-      </w:r>
-      <w:r>
-        <w:t xml:space="preserve"> </w:t>
-      </w:r>
-      <w:r>
-        <w:t xml:space="preserve">experience</w:t>
+        <w:t xml:space="preserve">Experience</w:t>
       </w:r>
       <w:r>
         <w:t xml:space="preserve"> </w:t>
@@ -37,7 +31,7 @@
         <w:t xml:space="preserve"> </w:t>
       </w:r>
       <w:r>
-        <w:t xml:space="preserve">specialisation</w:t>
+        <w:t xml:space="preserve">specialization</w:t>
       </w:r>
       <w:r>
         <w:t xml:space="preserve"> </w:t>
@@ -49,13 +43,7 @@
         <w:t xml:space="preserve"> </w:t>
       </w:r>
       <w:r>
-        <w:t xml:space="preserve">predator-prey</w:t>
-      </w:r>
-      <w:r>
-        <w:t xml:space="preserve"> </w:t>
-      </w:r>
-      <w:r>
-        <w:t xml:space="preserve">interactions</w:t>
+        <w:t xml:space="preserve">success</w:t>
       </w:r>
       <w:r>
         <w:t xml:space="preserve"> </w:t>
@@ -67,19 +55,25 @@
         <w:t xml:space="preserve"> </w:t>
       </w:r>
       <w:r>
-        <w:t xml:space="preserve">an</w:t>
+        <w:t xml:space="preserve">a</w:t>
       </w:r>
       <w:r>
         <w:t xml:space="preserve"> </w:t>
       </w:r>
       <w:r>
-        <w:t xml:space="preserve">online</w:t>
+        <w:t xml:space="preserve">virtual</w:t>
       </w:r>
       <w:r>
         <w:t xml:space="preserve"> </w:t>
       </w:r>
       <w:r>
-        <w:t xml:space="preserve">videogame:</w:t>
+        <w:t xml:space="preserve">predator-prey</w:t>
+      </w:r>
+      <w:r>
+        <w:t xml:space="preserve"> </w:t>
+      </w:r>
+      <w:r>
+        <w:t xml:space="preserve">system:</w:t>
       </w:r>
       <w:r>
         <w:br/>
@@ -5401,7 +5395,7 @@
               <a:graphicData uri="http://schemas.openxmlformats.org/drawingml/2006/picture">
                 <pic:pic>
                   <pic:nvPicPr>
-                    <pic:cNvPr descr="../outputs/04_outputs_figures/appendix1_figureS1.png" id="22" name="Picture"/>
+                    <pic:cNvPr descr="D:/GitHub/Chapter2/outputs/04_outputs_figures/appendix1_figureS1.png" id="22" name="Picture"/>
                     <pic:cNvPicPr>
                       <a:picLocks noChangeArrowheads="1" noChangeAspect="1"/>
                     </pic:cNvPicPr>
@@ -5466,7 +5460,7 @@
               <a:graphicData uri="http://schemas.openxmlformats.org/drawingml/2006/picture">
                 <pic:pic>
                   <pic:nvPicPr>
-                    <pic:cNvPr descr="../outputs/04_outputs_figures/appendix1_figureS2.png" id="25" name="Picture"/>
+                    <pic:cNvPr descr="D:/GitHub/Chapter2/outputs/04_outputs_figures/appendix1_figureS2.png" id="25" name="Picture"/>
                     <pic:cNvPicPr>
                       <a:picLocks noChangeArrowheads="1" noChangeAspect="1"/>
                     </pic:cNvPicPr>

</xml_diff>